<commit_message>
created case study bp
</commit_message>
<xml_diff>
--- a/Records_CaseStudy_Zaiser.docx
+++ b/Records_CaseStudy_Zaiser.docx
@@ -4330,6 +4330,12 @@
                 <w:lang w:val="en-US"/>
               </w:rPr>
             </w:pPr>
+            <w:r>
+              <w:rPr>
+                <w:lang w:val="en-US"/>
+              </w:rPr>
+              <w:t>Master Data</w:t>
+            </w:r>
           </w:p>
         </w:tc>
         <w:tc>
@@ -4343,6 +4349,12 @@
                 <w:lang w:val="en-US"/>
               </w:rPr>
             </w:pPr>
+            <w:r>
+              <w:rPr>
+                <w:lang w:val="en-US"/>
+              </w:rPr>
+              <w:t>Business Partner (Customer)</w:t>
+            </w:r>
           </w:p>
         </w:tc>
         <w:tc>
@@ -4356,6 +4368,9 @@
                 <w:lang w:val="en-US"/>
               </w:rPr>
             </w:pPr>
+            <w:r>
+              <w:t>1003425</w:t>
+            </w:r>
           </w:p>
         </w:tc>
       </w:tr>
@@ -6079,7 +6094,6 @@
   <w:style w:type="character" w:default="1" w:styleId="Absatz-Standardschriftart">
     <w:name w:val="Default Paragraph Font"/>
     <w:uiPriority w:val="1"/>
-    <w:semiHidden/>
     <w:unhideWhenUsed/>
   </w:style>
   <w:style w:type="table" w:default="1" w:styleId="NormaleTabelle">
@@ -6634,6 +6648,25 @@
 </file>
 
 <file path=customXml/item1.xml><?xml version="1.0" encoding="utf-8"?>
+<?mso-contentType ?>
+<FormTemplates xmlns="http://schemas.microsoft.com/sharepoint/v3/contenttype/forms">
+  <Display>DocumentLibraryForm</Display>
+  <Edit>DocumentLibraryForm</Edit>
+  <New>DocumentLibraryForm</New>
+</FormTemplates>
+</file>
+
+<file path=customXml/item2.xml><?xml version="1.0" encoding="utf-8"?>
+<b:Sources xmlns:b="http://schemas.openxmlformats.org/officeDocument/2006/bibliography" xmlns="http://schemas.openxmlformats.org/officeDocument/2006/bibliography" SelectedStyle="\APASixthEditionOfficeOnline.xsl" StyleName="APA" Version="6"/>
+</file>
+
+<file path=customXml/item3.xml><?xml version="1.0" encoding="utf-8"?>
+<p:properties xmlns:p="http://schemas.microsoft.com/office/2006/metadata/properties" xmlns:xsi="http://www.w3.org/2001/XMLSchema-instance" xmlns:pc="http://schemas.microsoft.com/office/infopath/2007/PartnerControls">
+  <documentManagement/>
+</p:properties>
+</file>
+
+<file path=customXml/item4.xml><?xml version="1.0" encoding="utf-8"?>
 <ct:contentTypeSchema xmlns:ct="http://schemas.microsoft.com/office/2006/metadata/contentType" xmlns:ma="http://schemas.microsoft.com/office/2006/metadata/properties/metaAttributes" ct:_="" ma:_="" ma:contentTypeName="Document" ma:contentTypeID="0x010100462523BE423B7E47B4E8FF0CA5B6C47C" ma:contentTypeVersion="0" ma:contentTypeDescription="Create a new document." ma:contentTypeScope="" ma:versionID="7bc4131af0e61348b68e7485e3dfbbbd">
   <xsd:schema xmlns:xsd="http://www.w3.org/2001/XMLSchema" xmlns:xs="http://www.w3.org/2001/XMLSchema" xmlns:p="http://schemas.microsoft.com/office/2006/metadata/properties" targetNamespace="http://schemas.microsoft.com/office/2006/metadata/properties" ma:root="true" ma:fieldsID="0180a33823e1f0dec76ac474ed023d8d">
     <xsd:element name="properties">
@@ -6747,26 +6780,32 @@
 </ct:contentTypeSchema>
 </file>
 
-<file path=customXml/item2.xml><?xml version="1.0" encoding="utf-8"?>
-<p:properties xmlns:p="http://schemas.microsoft.com/office/2006/metadata/properties" xmlns:xsi="http://www.w3.org/2001/XMLSchema-instance" xmlns:pc="http://schemas.microsoft.com/office/infopath/2007/PartnerControls">
-  <documentManagement/>
-</p:properties>
+<file path=customXml/itemProps1.xml><?xml version="1.0" encoding="utf-8"?>
+<ds:datastoreItem xmlns:ds="http://schemas.openxmlformats.org/officeDocument/2006/customXml" ds:itemID="{7F18D5FA-39CF-48D0-9AAA-608061263C06}">
+  <ds:schemaRefs>
+    <ds:schemaRef ds:uri="http://schemas.microsoft.com/sharepoint/v3/contenttype/forms"/>
+  </ds:schemaRefs>
+</ds:datastoreItem>
 </file>
 
-<file path=customXml/item3.xml><?xml version="1.0" encoding="utf-8"?>
-<b:Sources xmlns:b="http://schemas.openxmlformats.org/officeDocument/2006/bibliography" xmlns="http://schemas.openxmlformats.org/officeDocument/2006/bibliography" SelectedStyle="\APASixthEditionOfficeOnline.xsl" StyleName="APA" Version="6"/>
+<file path=customXml/itemProps2.xml><?xml version="1.0" encoding="utf-8"?>
+<ds:datastoreItem xmlns:ds="http://schemas.openxmlformats.org/officeDocument/2006/customXml" ds:itemID="{A4541ABF-02B8-4DA7-A7FB-B4BCD3991AFA}">
+  <ds:schemaRefs>
+    <ds:schemaRef ds:uri="http://schemas.openxmlformats.org/officeDocument/2006/bibliography"/>
+  </ds:schemaRefs>
+</ds:datastoreItem>
 </file>
 
-<file path=customXml/item4.xml><?xml version="1.0" encoding="utf-8"?>
-<?mso-contentType ?>
-<FormTemplates xmlns="http://schemas.microsoft.com/sharepoint/v3/contenttype/forms">
-  <Display>DocumentLibraryForm</Display>
-  <Edit>DocumentLibraryForm</Edit>
-  <New>DocumentLibraryForm</New>
-</FormTemplates>
+<file path=customXml/itemProps3.xml><?xml version="1.0" encoding="utf-8"?>
+<ds:datastoreItem xmlns:ds="http://schemas.openxmlformats.org/officeDocument/2006/customXml" ds:itemID="{E12FA2DE-496C-459A-8A04-F5AC2CE4E3A2}">
+  <ds:schemaRefs>
+    <ds:schemaRef ds:uri="http://schemas.microsoft.com/office/2006/metadata/properties"/>
+    <ds:schemaRef ds:uri="http://schemas.microsoft.com/office/infopath/2007/PartnerControls"/>
+  </ds:schemaRefs>
+</ds:datastoreItem>
 </file>
 
-<file path=customXml/itemProps1.xml><?xml version="1.0" encoding="utf-8"?>
+<file path=customXml/itemProps4.xml><?xml version="1.0" encoding="utf-8"?>
 <ds:datastoreItem xmlns:ds="http://schemas.openxmlformats.org/officeDocument/2006/customXml" ds:itemID="{C9105B17-5D21-4786-9F6E-5726A4BBCCF8}">
   <ds:schemaRefs>
     <ds:schemaRef ds:uri="http://schemas.microsoft.com/office/2006/metadata/contentType"/>
@@ -6780,29 +6819,4 @@
     <ds:schemaRef ds:uri="http://schemas.microsoft.com/office/infopath/2007/PartnerControls"/>
   </ds:schemaRefs>
 </ds:datastoreItem>
-</file>
-
-<file path=customXml/itemProps2.xml><?xml version="1.0" encoding="utf-8"?>
-<ds:datastoreItem xmlns:ds="http://schemas.openxmlformats.org/officeDocument/2006/customXml" ds:itemID="{E12FA2DE-496C-459A-8A04-F5AC2CE4E3A2}">
-  <ds:schemaRefs>
-    <ds:schemaRef ds:uri="http://schemas.microsoft.com/office/2006/metadata/properties"/>
-    <ds:schemaRef ds:uri="http://schemas.microsoft.com/office/infopath/2007/PartnerControls"/>
-  </ds:schemaRefs>
-</ds:datastoreItem>
-</file>
-
-<file path=customXml/itemProps3.xml><?xml version="1.0" encoding="utf-8"?>
-<ds:datastoreItem xmlns:ds="http://schemas.openxmlformats.org/officeDocument/2006/customXml" ds:itemID="{A4541ABF-02B8-4DA7-A7FB-B4BCD3991AFA}">
-  <ds:schemaRefs>
-    <ds:schemaRef ds:uri="http://schemas.openxmlformats.org/officeDocument/2006/bibliography"/>
-  </ds:schemaRefs>
-</ds:datastoreItem>
-</file>
-
-<file path=customXml/itemProps4.xml><?xml version="1.0" encoding="utf-8"?>
-<ds:datastoreItem xmlns:ds="http://schemas.openxmlformats.org/officeDocument/2006/customXml" ds:itemID="{7F18D5FA-39CF-48D0-9AAA-608061263C06}">
-  <ds:schemaRefs>
-    <ds:schemaRef ds:uri="http://schemas.microsoft.com/sharepoint/v3/contenttype/forms"/>
-  </ds:schemaRefs>
-</ds:datastoreItem>
 </file>
</xml_diff>